<commit_message>
Create new foleder for final pitch
</commit_message>
<xml_diff>
--- a/Group report/GroupReport_ABA_includingAgnesPart.docx
+++ b/Group report/GroupReport_ABA_includingAgnesPart.docx
@@ -101,43 +101,33 @@
           <w:sz w:val="44"/>
           <w:lang w:val="en-US"/>
         </w:rPr>
-        <w:t>G</w:t>
-      </w:r>
-      <w:bookmarkStart w:id="0" w:name="_GoBack"/>
+        <w:t>Group Report – Agile Business Analysis</w:t>
+      </w:r>
+    </w:p>
+    <w:p>
+      <w:pPr>
+        <w:rPr>
+          <w:lang w:val="en-US"/>
+        </w:rPr>
+      </w:pPr>
+    </w:p>
+    <w:p>
+      <w:pPr>
+        <w:pStyle w:val="Heading1"/>
+        <w:rPr>
+          <w:sz w:val="28"/>
+          <w:lang w:val="en-US"/>
+        </w:rPr>
+      </w:pPr>
+      <w:bookmarkStart w:id="0" w:name="_Toc26201293"/>
+      <w:r>
+        <w:rPr>
+          <w:sz w:val="28"/>
+          <w:lang w:val="en-US"/>
+        </w:rPr>
+        <w:t>Mortgage transparency for every stakeholder’s happiness</w:t>
+      </w:r>
       <w:bookmarkEnd w:id="0"/>
-      <w:r>
-        <w:rPr>
-          <w:b/>
-          <w:sz w:val="44"/>
-          <w:lang w:val="en-US"/>
-        </w:rPr>
-        <w:t>roup Report – Agile Business Analysis</w:t>
-      </w:r>
-    </w:p>
-    <w:p>
-      <w:pPr>
-        <w:rPr>
-          <w:lang w:val="en-US"/>
-        </w:rPr>
-      </w:pPr>
-    </w:p>
-    <w:p>
-      <w:pPr>
-        <w:pStyle w:val="Heading1"/>
-        <w:rPr>
-          <w:sz w:val="28"/>
-          <w:lang w:val="en-US"/>
-        </w:rPr>
-      </w:pPr>
-      <w:bookmarkStart w:id="1" w:name="_Toc26201293"/>
-      <w:r>
-        <w:rPr>
-          <w:sz w:val="28"/>
-          <w:lang w:val="en-US"/>
-        </w:rPr>
-        <w:t>Mortgage transparency for every stakeholder’s happiness</w:t>
-      </w:r>
-      <w:bookmarkEnd w:id="1"/>
     </w:p>
     <w:p>
       <w:pPr>
@@ -1391,7 +1381,7 @@
           <w:lang w:val="en-US"/>
         </w:rPr>
       </w:pPr>
-      <w:bookmarkStart w:id="2" w:name="_Toc26201294"/>
+      <w:bookmarkStart w:id="1" w:name="_Toc26201294"/>
       <w:r>
         <w:rPr>
           <w:sz w:val="24"/>
@@ -1407,331 +1397,331 @@
         </w:rPr>
         <w:t>Problem Statement</w:t>
       </w:r>
+      <w:bookmarkEnd w:id="1"/>
+    </w:p>
+    <w:p>
+      <w:pPr>
+        <w:jc w:val="both"/>
+        <w:rPr>
+          <w:lang w:val="en-GB"/>
+        </w:rPr>
+      </w:pPr>
+    </w:p>
+    <w:p>
+      <w:pPr>
+        <w:jc w:val="both"/>
+        <w:rPr>
+          <w:sz w:val="24"/>
+          <w:lang w:val="en-GB"/>
+        </w:rPr>
+      </w:pPr>
+      <w:r>
+        <w:rPr>
+          <w:sz w:val="24"/>
+          <w:lang w:val="en-GB"/>
+        </w:rPr>
+        <w:t xml:space="preserve">In the application of its module </w:t>
+      </w:r>
+      <w:r>
+        <w:rPr>
+          <w:b/>
+          <w:sz w:val="24"/>
+          <w:lang w:val="en-GB"/>
+        </w:rPr>
+        <w:t xml:space="preserve">Business Agile Analysis </w:t>
+      </w:r>
+      <w:r>
+        <w:rPr>
+          <w:sz w:val="24"/>
+          <w:lang w:val="en-GB"/>
+        </w:rPr>
+        <w:t xml:space="preserve">(ABA), the Group 9 (AAAG) chose to imagine a scenario where </w:t>
+      </w:r>
+      <w:r>
+        <w:rPr>
+          <w:b/>
+          <w:sz w:val="24"/>
+          <w:lang w:val="en-GB"/>
+        </w:rPr>
+        <w:t>Money Park</w:t>
+      </w:r>
+      <w:r>
+        <w:rPr>
+          <w:sz w:val="24"/>
+          <w:lang w:val="en-GB"/>
+        </w:rPr>
+        <w:t xml:space="preserve">, a leading provider in the brokerage of Mortgage in Switzerland, launches a new </w:t>
+      </w:r>
+      <w:r>
+        <w:rPr>
+          <w:sz w:val="24"/>
+          <w:lang w:val="en-GB"/>
+        </w:rPr>
+        <w:t>project</w:t>
+      </w:r>
+      <w:r>
+        <w:rPr>
+          <w:sz w:val="24"/>
+          <w:lang w:val="en-GB"/>
+        </w:rPr>
+        <w:t>.</w:t>
+      </w:r>
+    </w:p>
+    <w:p>
+      <w:pPr>
+        <w:jc w:val="both"/>
+        <w:rPr>
+          <w:sz w:val="24"/>
+          <w:lang w:val="en-GB"/>
+        </w:rPr>
+      </w:pPr>
+      <w:r>
+        <w:rPr>
+          <w:sz w:val="24"/>
+          <w:lang w:val="en-GB"/>
+        </w:rPr>
+        <w:t xml:space="preserve">Hereafter, Money Park charges a small project team (Group 9) to conduct a </w:t>
+      </w:r>
+      <w:r>
+        <w:rPr>
+          <w:b/>
+          <w:sz w:val="24"/>
+          <w:lang w:val="en-GB"/>
+        </w:rPr>
+        <w:t xml:space="preserve">preliminary </w:t>
+      </w:r>
+      <w:r>
+        <w:rPr>
+          <w:b/>
+          <w:sz w:val="24"/>
+          <w:lang w:val="en-GB"/>
+        </w:rPr>
+        <w:t xml:space="preserve">project </w:t>
+      </w:r>
+      <w:r>
+        <w:rPr>
+          <w:b/>
+          <w:sz w:val="24"/>
+          <w:lang w:val="en-GB"/>
+        </w:rPr>
+        <w:t>work</w:t>
+      </w:r>
+      <w:r>
+        <w:rPr>
+          <w:sz w:val="24"/>
+          <w:lang w:val="en-GB"/>
+        </w:rPr>
+        <w:t xml:space="preserve"> in an </w:t>
+      </w:r>
+      <w:r>
+        <w:rPr>
+          <w:b/>
+          <w:sz w:val="24"/>
+          <w:lang w:val="en-GB"/>
+        </w:rPr>
+        <w:t>agile way</w:t>
+      </w:r>
+      <w:r>
+        <w:rPr>
+          <w:sz w:val="24"/>
+          <w:lang w:val="en-GB"/>
+        </w:rPr>
+        <w:t xml:space="preserve"> on </w:t>
+      </w:r>
+      <w:r>
+        <w:rPr>
+          <w:b/>
+          <w:sz w:val="24"/>
+          <w:lang w:val="en-GB"/>
+        </w:rPr>
+        <w:t>the complex mortgage ecosystem</w:t>
+      </w:r>
+      <w:r>
+        <w:rPr>
+          <w:sz w:val="24"/>
+          <w:lang w:val="en-GB"/>
+        </w:rPr>
+        <w:t xml:space="preserve"> to make this business area and topic </w:t>
+      </w:r>
+      <w:r>
+        <w:rPr>
+          <w:b/>
+          <w:sz w:val="24"/>
+          <w:lang w:val="en-GB"/>
+        </w:rPr>
+        <w:t>easier</w:t>
+      </w:r>
+      <w:r>
+        <w:rPr>
+          <w:sz w:val="24"/>
+          <w:lang w:val="en-GB"/>
+        </w:rPr>
+        <w:t xml:space="preserve">, </w:t>
+      </w:r>
+      <w:r>
+        <w:rPr>
+          <w:b/>
+          <w:sz w:val="24"/>
+          <w:lang w:val="en-GB"/>
+        </w:rPr>
+        <w:t>better understandable</w:t>
+      </w:r>
+      <w:r>
+        <w:rPr>
+          <w:sz w:val="24"/>
+          <w:lang w:val="en-GB"/>
+        </w:rPr>
+        <w:t xml:space="preserve"> and </w:t>
+      </w:r>
+      <w:r>
+        <w:rPr>
+          <w:b/>
+          <w:sz w:val="24"/>
+          <w:lang w:val="en-GB"/>
+        </w:rPr>
+        <w:t>more transparent</w:t>
+      </w:r>
+      <w:r>
+        <w:rPr>
+          <w:sz w:val="24"/>
+          <w:lang w:val="en-GB"/>
+        </w:rPr>
+        <w:t xml:space="preserve"> to increase all stakeholders' happiness.</w:t>
+      </w:r>
+    </w:p>
+    <w:p>
+      <w:pPr>
+        <w:jc w:val="both"/>
+        <w:rPr>
+          <w:b/>
+          <w:sz w:val="24"/>
+          <w:lang w:val="en-GB"/>
+        </w:rPr>
+      </w:pPr>
+      <w:r>
+        <w:rPr>
+          <w:sz w:val="24"/>
+          <w:lang w:val="en-GB"/>
+        </w:rPr>
+        <w:t>In this report, the group 9 is dedicated to report the</w:t>
+      </w:r>
+      <w:r>
+        <w:rPr>
+          <w:sz w:val="24"/>
+          <w:lang w:val="en-GB"/>
+        </w:rPr>
+        <w:t xml:space="preserve"> tasks it performed within the described </w:t>
+      </w:r>
+      <w:r>
+        <w:rPr>
+          <w:sz w:val="24"/>
+          <w:lang w:val="en-GB"/>
+        </w:rPr>
+        <w:t xml:space="preserve">(fictive) </w:t>
+      </w:r>
+      <w:r>
+        <w:rPr>
+          <w:sz w:val="24"/>
+          <w:lang w:val="en-GB"/>
+        </w:rPr>
+        <w:t xml:space="preserve">project during the three sprints along the Business Analysis Knowledge Areas: </w:t>
+      </w:r>
+      <w:r>
+        <w:rPr>
+          <w:b/>
+          <w:sz w:val="24"/>
+          <w:lang w:val="en-GB"/>
+        </w:rPr>
+        <w:t>Elicitation and Collaboration</w:t>
+      </w:r>
+      <w:r>
+        <w:rPr>
+          <w:sz w:val="24"/>
+          <w:lang w:val="en-GB"/>
+        </w:rPr>
+        <w:t xml:space="preserve">, </w:t>
+      </w:r>
+      <w:r>
+        <w:rPr>
+          <w:b/>
+          <w:sz w:val="24"/>
+          <w:lang w:val="en-GB"/>
+        </w:rPr>
+        <w:t>Requirements Lifecycle Management</w:t>
+      </w:r>
+      <w:r>
+        <w:rPr>
+          <w:sz w:val="24"/>
+          <w:lang w:val="en-GB"/>
+        </w:rPr>
+        <w:t xml:space="preserve">, </w:t>
+      </w:r>
+      <w:r>
+        <w:rPr>
+          <w:b/>
+          <w:sz w:val="24"/>
+          <w:lang w:val="en-GB"/>
+        </w:rPr>
+        <w:t>Strategy Analysis</w:t>
+      </w:r>
+      <w:r>
+        <w:rPr>
+          <w:sz w:val="24"/>
+          <w:lang w:val="en-GB"/>
+        </w:rPr>
+        <w:t xml:space="preserve">, </w:t>
+      </w:r>
+      <w:r>
+        <w:rPr>
+          <w:b/>
+          <w:sz w:val="24"/>
+          <w:lang w:val="en-GB"/>
+        </w:rPr>
+        <w:t>Requirements Analysis and Design Definition</w:t>
+      </w:r>
+      <w:r>
+        <w:rPr>
+          <w:sz w:val="24"/>
+          <w:lang w:val="en-GB"/>
+        </w:rPr>
+        <w:t xml:space="preserve"> and </w:t>
+      </w:r>
+      <w:r>
+        <w:rPr>
+          <w:b/>
+          <w:sz w:val="24"/>
+          <w:lang w:val="en-GB"/>
+        </w:rPr>
+        <w:t>Eventually Solution Evaluation.</w:t>
+      </w:r>
+    </w:p>
+    <w:p>
+      <w:pPr>
+        <w:jc w:val="both"/>
+        <w:rPr>
+          <w:lang w:val="en-GB"/>
+        </w:rPr>
+      </w:pPr>
+    </w:p>
+    <w:p>
+      <w:pPr>
+        <w:pStyle w:val="Heading2"/>
+        <w:rPr>
+          <w:sz w:val="24"/>
+          <w:szCs w:val="24"/>
+          <w:lang w:val="en-US"/>
+        </w:rPr>
+      </w:pPr>
+      <w:bookmarkStart w:id="2" w:name="_Toc26201295"/>
+      <w:r>
+        <w:rPr>
+          <w:sz w:val="24"/>
+          <w:szCs w:val="24"/>
+          <w:lang w:val="en-US"/>
+        </w:rPr>
+        <w:t>One Page – Background information</w:t>
+      </w:r>
       <w:bookmarkEnd w:id="2"/>
-    </w:p>
-    <w:p>
-      <w:pPr>
-        <w:jc w:val="both"/>
-        <w:rPr>
-          <w:lang w:val="en-GB"/>
-        </w:rPr>
-      </w:pPr>
-    </w:p>
-    <w:p>
-      <w:pPr>
-        <w:jc w:val="both"/>
-        <w:rPr>
-          <w:sz w:val="24"/>
-          <w:lang w:val="en-GB"/>
-        </w:rPr>
-      </w:pPr>
-      <w:r>
-        <w:rPr>
-          <w:sz w:val="24"/>
-          <w:lang w:val="en-GB"/>
-        </w:rPr>
-        <w:t xml:space="preserve">In the application of its module </w:t>
-      </w:r>
-      <w:r>
-        <w:rPr>
-          <w:b/>
-          <w:sz w:val="24"/>
-          <w:lang w:val="en-GB"/>
-        </w:rPr>
-        <w:t xml:space="preserve">Business Agile Analysis </w:t>
-      </w:r>
-      <w:r>
-        <w:rPr>
-          <w:sz w:val="24"/>
-          <w:lang w:val="en-GB"/>
-        </w:rPr>
-        <w:t xml:space="preserve">(ABA), the Group 9 (AAAG) chose to imagine a scenario where </w:t>
-      </w:r>
-      <w:r>
-        <w:rPr>
-          <w:b/>
-          <w:sz w:val="24"/>
-          <w:lang w:val="en-GB"/>
-        </w:rPr>
-        <w:t>Money Park</w:t>
-      </w:r>
-      <w:r>
-        <w:rPr>
-          <w:sz w:val="24"/>
-          <w:lang w:val="en-GB"/>
-        </w:rPr>
-        <w:t xml:space="preserve">, a leading provider in the brokerage of Mortgage in Switzerland, launches a new </w:t>
-      </w:r>
-      <w:r>
-        <w:rPr>
-          <w:sz w:val="24"/>
-          <w:lang w:val="en-GB"/>
-        </w:rPr>
-        <w:t>project</w:t>
-      </w:r>
-      <w:r>
-        <w:rPr>
-          <w:sz w:val="24"/>
-          <w:lang w:val="en-GB"/>
-        </w:rPr>
-        <w:t>.</w:t>
-      </w:r>
-    </w:p>
-    <w:p>
-      <w:pPr>
-        <w:jc w:val="both"/>
-        <w:rPr>
-          <w:sz w:val="24"/>
-          <w:lang w:val="en-GB"/>
-        </w:rPr>
-      </w:pPr>
-      <w:r>
-        <w:rPr>
-          <w:sz w:val="24"/>
-          <w:lang w:val="en-GB"/>
-        </w:rPr>
-        <w:t xml:space="preserve">Hereafter, Money Park charges a small project team (Group 9) to conduct a </w:t>
-      </w:r>
-      <w:r>
-        <w:rPr>
-          <w:b/>
-          <w:sz w:val="24"/>
-          <w:lang w:val="en-GB"/>
-        </w:rPr>
-        <w:t xml:space="preserve">preliminary </w:t>
-      </w:r>
-      <w:r>
-        <w:rPr>
-          <w:b/>
-          <w:sz w:val="24"/>
-          <w:lang w:val="en-GB"/>
-        </w:rPr>
-        <w:t xml:space="preserve">project </w:t>
-      </w:r>
-      <w:r>
-        <w:rPr>
-          <w:b/>
-          <w:sz w:val="24"/>
-          <w:lang w:val="en-GB"/>
-        </w:rPr>
-        <w:t>work</w:t>
-      </w:r>
-      <w:r>
-        <w:rPr>
-          <w:sz w:val="24"/>
-          <w:lang w:val="en-GB"/>
-        </w:rPr>
-        <w:t xml:space="preserve"> in an </w:t>
-      </w:r>
-      <w:r>
-        <w:rPr>
-          <w:b/>
-          <w:sz w:val="24"/>
-          <w:lang w:val="en-GB"/>
-        </w:rPr>
-        <w:t>agile way</w:t>
-      </w:r>
-      <w:r>
-        <w:rPr>
-          <w:sz w:val="24"/>
-          <w:lang w:val="en-GB"/>
-        </w:rPr>
-        <w:t xml:space="preserve"> on </w:t>
-      </w:r>
-      <w:r>
-        <w:rPr>
-          <w:b/>
-          <w:sz w:val="24"/>
-          <w:lang w:val="en-GB"/>
-        </w:rPr>
-        <w:t>the complex mortgage ecosystem</w:t>
-      </w:r>
-      <w:r>
-        <w:rPr>
-          <w:sz w:val="24"/>
-          <w:lang w:val="en-GB"/>
-        </w:rPr>
-        <w:t xml:space="preserve"> to make this business area and topic </w:t>
-      </w:r>
-      <w:r>
-        <w:rPr>
-          <w:b/>
-          <w:sz w:val="24"/>
-          <w:lang w:val="en-GB"/>
-        </w:rPr>
-        <w:t>easier</w:t>
-      </w:r>
-      <w:r>
-        <w:rPr>
-          <w:sz w:val="24"/>
-          <w:lang w:val="en-GB"/>
-        </w:rPr>
-        <w:t xml:space="preserve">, </w:t>
-      </w:r>
-      <w:r>
-        <w:rPr>
-          <w:b/>
-          <w:sz w:val="24"/>
-          <w:lang w:val="en-GB"/>
-        </w:rPr>
-        <w:t>better understandable</w:t>
-      </w:r>
-      <w:r>
-        <w:rPr>
-          <w:sz w:val="24"/>
-          <w:lang w:val="en-GB"/>
-        </w:rPr>
-        <w:t xml:space="preserve"> and </w:t>
-      </w:r>
-      <w:r>
-        <w:rPr>
-          <w:b/>
-          <w:sz w:val="24"/>
-          <w:lang w:val="en-GB"/>
-        </w:rPr>
-        <w:t>more transparent</w:t>
-      </w:r>
-      <w:r>
-        <w:rPr>
-          <w:sz w:val="24"/>
-          <w:lang w:val="en-GB"/>
-        </w:rPr>
-        <w:t xml:space="preserve"> to increase all stakeholders' happiness.</w:t>
-      </w:r>
-    </w:p>
-    <w:p>
-      <w:pPr>
-        <w:jc w:val="both"/>
-        <w:rPr>
-          <w:b/>
-          <w:sz w:val="24"/>
-          <w:lang w:val="en-GB"/>
-        </w:rPr>
-      </w:pPr>
-      <w:r>
-        <w:rPr>
-          <w:sz w:val="24"/>
-          <w:lang w:val="en-GB"/>
-        </w:rPr>
-        <w:t>In this report, the group 9 is dedicated to report the</w:t>
-      </w:r>
-      <w:r>
-        <w:rPr>
-          <w:sz w:val="24"/>
-          <w:lang w:val="en-GB"/>
-        </w:rPr>
-        <w:t xml:space="preserve"> tasks it performed within the described </w:t>
-      </w:r>
-      <w:r>
-        <w:rPr>
-          <w:sz w:val="24"/>
-          <w:lang w:val="en-GB"/>
-        </w:rPr>
-        <w:t xml:space="preserve">(fictive) </w:t>
-      </w:r>
-      <w:r>
-        <w:rPr>
-          <w:sz w:val="24"/>
-          <w:lang w:val="en-GB"/>
-        </w:rPr>
-        <w:t xml:space="preserve">project during the three sprints along the Business Analysis Knowledge Areas: </w:t>
-      </w:r>
-      <w:r>
-        <w:rPr>
-          <w:b/>
-          <w:sz w:val="24"/>
-          <w:lang w:val="en-GB"/>
-        </w:rPr>
-        <w:t>Elicitation and Collaboration</w:t>
-      </w:r>
-      <w:r>
-        <w:rPr>
-          <w:sz w:val="24"/>
-          <w:lang w:val="en-GB"/>
-        </w:rPr>
-        <w:t xml:space="preserve">, </w:t>
-      </w:r>
-      <w:r>
-        <w:rPr>
-          <w:b/>
-          <w:sz w:val="24"/>
-          <w:lang w:val="en-GB"/>
-        </w:rPr>
-        <w:t>Requirements Lifecycle Management</w:t>
-      </w:r>
-      <w:r>
-        <w:rPr>
-          <w:sz w:val="24"/>
-          <w:lang w:val="en-GB"/>
-        </w:rPr>
-        <w:t xml:space="preserve">, </w:t>
-      </w:r>
-      <w:r>
-        <w:rPr>
-          <w:b/>
-          <w:sz w:val="24"/>
-          <w:lang w:val="en-GB"/>
-        </w:rPr>
-        <w:t>Strategy Analysis</w:t>
-      </w:r>
-      <w:r>
-        <w:rPr>
-          <w:sz w:val="24"/>
-          <w:lang w:val="en-GB"/>
-        </w:rPr>
-        <w:t xml:space="preserve">, </w:t>
-      </w:r>
-      <w:r>
-        <w:rPr>
-          <w:b/>
-          <w:sz w:val="24"/>
-          <w:lang w:val="en-GB"/>
-        </w:rPr>
-        <w:t>Requirements Analysis and Design Definition</w:t>
-      </w:r>
-      <w:r>
-        <w:rPr>
-          <w:sz w:val="24"/>
-          <w:lang w:val="en-GB"/>
-        </w:rPr>
-        <w:t xml:space="preserve"> and </w:t>
-      </w:r>
-      <w:r>
-        <w:rPr>
-          <w:b/>
-          <w:sz w:val="24"/>
-          <w:lang w:val="en-GB"/>
-        </w:rPr>
-        <w:t>Eventually Solution Evaluation.</w:t>
-      </w:r>
-    </w:p>
-    <w:p>
-      <w:pPr>
-        <w:jc w:val="both"/>
-        <w:rPr>
-          <w:lang w:val="en-GB"/>
-        </w:rPr>
-      </w:pPr>
-    </w:p>
-    <w:p>
-      <w:pPr>
-        <w:pStyle w:val="Heading2"/>
-        <w:rPr>
-          <w:sz w:val="24"/>
-          <w:szCs w:val="24"/>
-          <w:lang w:val="en-US"/>
-        </w:rPr>
-      </w:pPr>
-      <w:bookmarkStart w:id="3" w:name="_Toc26201295"/>
-      <w:r>
-        <w:rPr>
-          <w:sz w:val="24"/>
-          <w:szCs w:val="24"/>
-          <w:lang w:val="en-US"/>
-        </w:rPr>
-        <w:t>One Page – Background information</w:t>
-      </w:r>
-      <w:bookmarkEnd w:id="3"/>
     </w:p>
     <w:p>
       <w:pPr>
@@ -1803,7 +1793,7 @@
           <w:lang w:val="en-US"/>
         </w:rPr>
       </w:pPr>
-      <w:bookmarkStart w:id="4" w:name="_Toc26201296"/>
+      <w:bookmarkStart w:id="3" w:name="_Toc26201296"/>
       <w:r>
         <w:rPr>
           <w:sz w:val="24"/>
@@ -1813,7 +1803,7 @@
         <w:lastRenderedPageBreak/>
         <w:t>Elicitation and Collaboration</w:t>
       </w:r>
-      <w:bookmarkEnd w:id="4"/>
+      <w:bookmarkEnd w:id="3"/>
     </w:p>
     <w:p>
       <w:pPr>
@@ -3003,7 +2993,7 @@
         </w:rPr>
         <w:t>. This phase also involved a lot of discussion among the project participants concerning the best approaches or methods to put in place to generate the desired output. Based on an appropriate communication among the stakeholders, a collaborative engagement of every stakeholder can be reached without many incentives and enable the project to reach a common understanding and generate further synergies to achieve the overall aim. On a personal side, the project members had a lot of satisfaction in this part as it enabled the team to build up knowledge in a new and complex business area (mortgage), alongside with the module Agile Business Analysis.</w:t>
       </w:r>
-      <w:bookmarkStart w:id="5" w:name="_Toc26201301"/>
+      <w:bookmarkStart w:id="4" w:name="_Toc26201301"/>
       <w:r>
         <w:rPr>
           <w:lang w:val="en-US"/>
@@ -3025,7 +3015,7 @@
         <w:lastRenderedPageBreak/>
         <w:t>requirements lifecycle management</w:t>
       </w:r>
-      <w:bookmarkEnd w:id="5"/>
+      <w:bookmarkEnd w:id="4"/>
     </w:p>
     <w:p>
       <w:pPr>
@@ -4838,28 +4828,7 @@
           <w:sz w:val="24"/>
           <w:lang w:val="en-US"/>
         </w:rPr>
-        <w:t xml:space="preserve">If a new change to a requirement opened up, the group discussed, if it supports the </w:t>
-      </w:r>
-      <w:r>
-        <w:rPr>
-          <w:sz w:val="24"/>
-          <w:lang w:val="en-US"/>
-        </w:rPr>
-        <w:t xml:space="preserve">mortgage transparency </w:t>
-      </w:r>
-      <w:r>
-        <w:rPr>
-          <w:sz w:val="24"/>
-          <w:lang w:val="en-US"/>
-        </w:rPr>
-        <w:t>vision and if it can be deployed under the scope of the project.</w:t>
-      </w:r>
-      <w:r>
-        <w:rPr>
-          <w:sz w:val="24"/>
-          <w:lang w:val="en-US"/>
-        </w:rPr>
-        <w:t xml:space="preserve"> If the group agreed, then the requirement was added to the backlog and was traced and prioritized. The new requirement was also assessed, if it ha</w:t>
+        <w:t>If a new change to a requirement opened up, the group discussed, if it supports the mortgage transparency vision and if it can be deployed under the scope of the project. If the group agreed, then the requirement was added to the backlog and was traced and prioritized. The new requirement was also assessed, if it ha</w:t>
       </w:r>
       <w:r>
         <w:rPr>
@@ -5863,7 +5832,7 @@
           <w:lang w:val="en-US"/>
         </w:rPr>
       </w:pPr>
-      <w:bookmarkStart w:id="6" w:name="_Toc26201302"/>
+      <w:bookmarkStart w:id="5" w:name="_Toc26201302"/>
       <w:r>
         <w:rPr>
           <w:lang w:val="en-US"/>
@@ -5871,7 +5840,7 @@
         <w:lastRenderedPageBreak/>
         <w:t>Strategy Analysis</w:t>
       </w:r>
-      <w:bookmarkEnd w:id="6"/>
+      <w:bookmarkEnd w:id="5"/>
     </w:p>
     <w:p>
       <w:pPr>
@@ -6485,9 +6454,25 @@
         <w:rPr>
           <w:b/>
           <w:bCs/>
+          <w:lang w:val="vi-VN"/>
+        </w:rPr>
+      </w:pPr>
+      <w:r>
+        <w:rPr>
+          <w:b/>
+          <w:bCs/>
+          <w:lang w:val="vi-VN"/>
+        </w:rPr>
+        <w:t>The</w:t>
+      </w:r>
+      <w:r>
+        <w:rPr>
+          <w:b/>
+          <w:bCs/>
           <w:lang w:val="en-GB"/>
         </w:rPr>
-      </w:pPr>
+        <w:t xml:space="preserve"> purpose of Define Change Strategy is to assess alternatives to the change, and then select the recommended approach</w:t>
+      </w:r>
     </w:p>
     <w:p>
       <w:pPr>
@@ -6515,6 +6500,8 @@
           <w:lang w:val="en-GB"/>
         </w:rPr>
       </w:pPr>
+      <w:bookmarkStart w:id="6" w:name="_GoBack"/>
+      <w:bookmarkEnd w:id="6"/>
       <w:r>
         <w:rPr>
           <w:b/>
@@ -8897,7 +8884,7 @@
 </file>
 
 <file path=customXml/itemProps1.xml><?xml version="1.0" encoding="utf-8"?>
-<ds:datastoreItem xmlns:ds="http://schemas.openxmlformats.org/officeDocument/2006/customXml" ds:itemID="{529E9FA1-2743-0941-B7EE-D62E57E9B00F}">
+<ds:datastoreItem xmlns:ds="http://schemas.openxmlformats.org/officeDocument/2006/customXml" ds:itemID="{1F57EF5F-823F-3B4C-A8F1-BCCF209ADDA6}">
   <ds:schemaRefs>
     <ds:schemaRef ds:uri="http://schemas.openxmlformats.org/officeDocument/2006/bibliography"/>
   </ds:schemaRefs>

</xml_diff>